<commit_message>
Fixes to duplicat records; amendment indicators
</commit_message>
<xml_diff>
--- a/documentation/Ascii file and CDS measure type correlation table 1.1.docx
+++ b/documentation/Ascii file and CDS measure type correlation table 1.1.docx
@@ -10988,6 +10988,12 @@
                 <w:lang w:eastAsia="en-GB"/>
               </w:rPr>
             </w:pPr>
+            <w:r>
+              <w:rPr>
+                <w:lang w:eastAsia="en-GB"/>
+              </w:rPr>
+              <w:t>Import</w:t>
+            </w:r>
           </w:p>
         </w:tc>
       </w:tr>
@@ -11114,6 +11120,12 @@
                 <w:lang w:eastAsia="en-GB"/>
               </w:rPr>
             </w:pPr>
+            <w:r>
+              <w:rPr>
+                <w:lang w:eastAsia="en-GB"/>
+              </w:rPr>
+              <w:t>Import</w:t>
+            </w:r>
           </w:p>
         </w:tc>
       </w:tr>
@@ -11240,6 +11252,12 @@
                 <w:lang w:eastAsia="en-GB"/>
               </w:rPr>
             </w:pPr>
+            <w:r>
+              <w:rPr>
+                <w:lang w:eastAsia="en-GB"/>
+              </w:rPr>
+              <w:t>Import</w:t>
+            </w:r>
           </w:p>
         </w:tc>
       </w:tr>
@@ -11365,6 +11383,12 @@
                 <w:lang w:eastAsia="en-GB"/>
               </w:rPr>
             </w:pPr>
+            <w:r>
+              <w:rPr>
+                <w:lang w:eastAsia="en-GB"/>
+              </w:rPr>
+              <w:t>Import</w:t>
+            </w:r>
           </w:p>
         </w:tc>
       </w:tr>
@@ -11491,6 +11515,12 @@
                 <w:lang w:eastAsia="en-GB"/>
               </w:rPr>
             </w:pPr>
+            <w:r>
+              <w:rPr>
+                <w:lang w:eastAsia="en-GB"/>
+              </w:rPr>
+              <w:t>Import</w:t>
+            </w:r>
           </w:p>
         </w:tc>
       </w:tr>
@@ -11616,6 +11646,12 @@
                 <w:lang w:eastAsia="en-GB"/>
               </w:rPr>
             </w:pPr>
+            <w:r>
+              <w:rPr>
+                <w:lang w:eastAsia="en-GB"/>
+              </w:rPr>
+              <w:t>Export</w:t>
+            </w:r>
           </w:p>
         </w:tc>
       </w:tr>
@@ -11873,6 +11909,12 @@
                 <w:lang w:eastAsia="en-GB"/>
               </w:rPr>
             </w:pPr>
+            <w:r>
+              <w:rPr>
+                <w:lang w:eastAsia="en-GB"/>
+              </w:rPr>
+              <w:t>Export</w:t>
+            </w:r>
           </w:p>
         </w:tc>
       </w:tr>
@@ -12258,19 +12300,7 @@
               <w:rPr>
                 <w:lang w:eastAsia="en-GB"/>
               </w:rPr>
-              <w:t>When a licence 910</w:t>
-            </w:r>
-            <w:r>
-              <w:rPr>
-                <w:lang w:eastAsia="en-GB"/>
-              </w:rPr>
-              <w:t>5</w:t>
-            </w:r>
-            <w:r>
-              <w:rPr>
-                <w:lang w:eastAsia="en-GB"/>
-              </w:rPr>
-              <w:t xml:space="preserve"> is present on the measure.</w:t>
+              <w:t>When a licence 9105 is present on the measure.</w:t>
             </w:r>
           </w:p>
         </w:tc>

</xml_diff>